<commit_message>
add dll for the services
</commit_message>
<xml_diff>
--- a/docs/rapport.docx
+++ b/docs/rapport.docx
@@ -1199,8 +1199,6 @@
       <w:r>
         <w:br w:type="page"/>
       </w:r>
-      <w:bookmarkStart w:id="0" w:name="_GoBack"/>
-      <w:bookmarkEnd w:id="0"/>
     </w:p>
     <w:p>
       <w:pPr>
@@ -1215,7 +1213,7 @@
           <w:sz w:val="28"/>
         </w:rPr>
       </w:pPr>
-      <w:bookmarkStart w:id="1" w:name="_Toc500583699"/>
+      <w:bookmarkStart w:id="0" w:name="_Toc500583699"/>
       <w:r>
         <w:rPr>
           <w:b/>
@@ -1224,19 +1222,35 @@
         <w:lastRenderedPageBreak/>
         <w:t>Présentation du sujet</w:t>
       </w:r>
-      <w:bookmarkEnd w:id="1"/>
-    </w:p>
-    <w:p>
-      <w:pPr>
-        <w:pStyle w:val="Sansinterligne"/>
-      </w:pPr>
-    </w:p>
-    <w:p>
-      <w:pPr>
-        <w:pStyle w:val="Sansinterligne"/>
-      </w:pPr>
-      <w:r>
-        <w:t xml:space="preserve">A la fin de la semaine thématique de C, on nous a demandé de nous mettre en groupe de trois (Alexis Delée, Brice Hounza et Paul Vechot) afin de réfléchir et de développer </w:t>
+      <w:bookmarkEnd w:id="0"/>
+    </w:p>
+    <w:p>
+      <w:pPr>
+        <w:pStyle w:val="Sansinterligne"/>
+      </w:pPr>
+    </w:p>
+    <w:p>
+      <w:pPr>
+        <w:pStyle w:val="Sansinterligne"/>
+      </w:pPr>
+      <w:r>
+        <w:t xml:space="preserve">A la fin de la semaine thématique de C, on nous a demandé de nous mettre en groupe de trois (Alexis Delée, Brice </w:t>
+      </w:r>
+      <w:proofErr w:type="spellStart"/>
+      <w:r>
+        <w:t>Hounza</w:t>
+      </w:r>
+      <w:proofErr w:type="spellEnd"/>
+      <w:r>
+        <w:t xml:space="preserve"> et Paul </w:t>
+      </w:r>
+      <w:proofErr w:type="spellStart"/>
+      <w:r>
+        <w:t>Vechot</w:t>
+      </w:r>
+      <w:proofErr w:type="spellEnd"/>
+      <w:r>
+        <w:t xml:space="preserve">) afin de réfléchir et de développer </w:t>
       </w:r>
       <w:r>
         <w:t xml:space="preserve">en langage C </w:t>
@@ -1312,7 +1326,15 @@
         </w:numPr>
       </w:pPr>
       <w:r>
-        <w:t>Un parser SQL :</w:t>
+        <w:t xml:space="preserve">Un </w:t>
+      </w:r>
+      <w:proofErr w:type="spellStart"/>
+      <w:r>
+        <w:t>parser</w:t>
+      </w:r>
+      <w:proofErr w:type="spellEnd"/>
+      <w:r>
+        <w:t xml:space="preserve"> SQL :</w:t>
       </w:r>
     </w:p>
     <w:p>
@@ -1404,7 +1426,7 @@
           <w:b/>
         </w:rPr>
       </w:pPr>
-      <w:bookmarkStart w:id="2" w:name="_Toc500583700"/>
+      <w:bookmarkStart w:id="1" w:name="_Toc500583700"/>
       <w:r>
         <w:rPr>
           <w:b/>
@@ -1413,7 +1435,7 @@
         <w:lastRenderedPageBreak/>
         <w:t>Analyse de l’application</w:t>
       </w:r>
-      <w:bookmarkEnd w:id="2"/>
+      <w:bookmarkEnd w:id="1"/>
     </w:p>
     <w:p>
       <w:pPr>
@@ -1435,7 +1457,7 @@
           <w:b/>
         </w:rPr>
       </w:pPr>
-      <w:bookmarkStart w:id="3" w:name="_Toc500583701"/>
+      <w:bookmarkStart w:id="2" w:name="_Toc500583701"/>
       <w:r>
         <w:rPr>
           <w:b/>
@@ -1443,7 +1465,7 @@
         </w:rPr>
         <w:t>Environnement</w:t>
       </w:r>
-      <w:bookmarkEnd w:id="3"/>
+      <w:bookmarkEnd w:id="2"/>
     </w:p>
     <w:p>
       <w:pPr>
@@ -1472,7 +1494,15 @@
         <w:pStyle w:val="Sansinterligne"/>
       </w:pPr>
       <w:r>
-        <w:t>Si vous êtes sur une version de Windows XP, vérifier bien que HOMEPATH valle bien \Documents and Settings\{username}</w:t>
+        <w:t>Si vous êtes sur une version de Windows XP, vérifier bien que HOMEPATH valle bien \Documents and Settings\{</w:t>
+      </w:r>
+      <w:proofErr w:type="spellStart"/>
+      <w:r>
+        <w:t>username</w:t>
+      </w:r>
+      <w:proofErr w:type="spellEnd"/>
+      <w:r>
+        <w:t>}</w:t>
       </w:r>
     </w:p>
     <w:p>
@@ -1494,26 +1524,55 @@
         <w:t>$</w:t>
       </w:r>
       <w:r>
-        <w:t>HOMEPATH/.yaml/</w:t>
-      </w:r>
-    </w:p>
-    <w:p>
-      <w:pPr>
-        <w:pStyle w:val="Sansinterligne"/>
-      </w:pPr>
-    </w:p>
-    <w:p>
-      <w:pPr>
-        <w:pStyle w:val="Sansinterligne"/>
-      </w:pPr>
-      <w:r>
-        <w:t>L’exécutable final se trouve dans bin/debug/yamlDB.exe</w:t>
+        <w:t>HOMEPATH</w:t>
+      </w:r>
+      <w:proofErr w:type="gramStart"/>
+      <w:r>
+        <w:t>/.</w:t>
+      </w:r>
+      <w:proofErr w:type="spellStart"/>
+      <w:r>
+        <w:t>yaml</w:t>
+      </w:r>
+      <w:proofErr w:type="spellEnd"/>
+      <w:proofErr w:type="gramEnd"/>
+      <w:r>
+        <w:t>/</w:t>
+      </w:r>
+    </w:p>
+    <w:p>
+      <w:pPr>
+        <w:pStyle w:val="Sansinterligne"/>
+      </w:pPr>
+    </w:p>
+    <w:p>
+      <w:pPr>
+        <w:pStyle w:val="Sansinterligne"/>
+      </w:pPr>
+      <w:r>
+        <w:t>L’exécutable final se trouve dans bin/</w:t>
+      </w:r>
+      <w:proofErr w:type="spellStart"/>
+      <w:r>
+        <w:t>debug</w:t>
+      </w:r>
+      <w:proofErr w:type="spellEnd"/>
+      <w:r>
+        <w:t>/yamlDB.exe</w:t>
       </w:r>
       <w:r>
         <w:t xml:space="preserve">, mais il est possible </w:t>
       </w:r>
       <w:r>
-        <w:t>d’exécuter chaque couche indépendamment (avec ses dépendances) {couche}/manager/bin/debug/manager.exe</w:t>
+        <w:t>d’exécuter chaque couche indépendamment (avec ses dépendances) {couche}/manager/bin/</w:t>
+      </w:r>
+      <w:proofErr w:type="spellStart"/>
+      <w:r>
+        <w:t>debug</w:t>
+      </w:r>
+      <w:proofErr w:type="spellEnd"/>
+      <w:r>
+        <w:t>/manager.exe</w:t>
       </w:r>
     </w:p>
     <w:p>
@@ -1527,20 +1586,46 @@
         <w:rPr>
           <w:i/>
         </w:rPr>
-        <w:t>L’exécutable peut être lancé de n’importe où tant que le fichier yaml.conf (ci-dessous) se trouve au même niveau.</w:t>
-      </w:r>
-    </w:p>
-    <w:p>
-      <w:pPr>
-        <w:pStyle w:val="Sansinterligne"/>
-      </w:pPr>
-    </w:p>
-    <w:p>
-      <w:pPr>
-        <w:pStyle w:val="Sansinterligne"/>
-      </w:pPr>
-      <w:r>
-        <w:t>A la racine du projet se trouve aussi un fichier de configuration yaml.conf permettant de paramétrer certains comportements de l’application :</w:t>
+        <w:t xml:space="preserve">L’exécutable peut être lancé de n’importe où tant que le fichier </w:t>
+      </w:r>
+      <w:proofErr w:type="spellStart"/>
+      <w:proofErr w:type="gramStart"/>
+      <w:r>
+        <w:rPr>
+          <w:i/>
+        </w:rPr>
+        <w:t>yaml.conf</w:t>
+      </w:r>
+      <w:proofErr w:type="spellEnd"/>
+      <w:proofErr w:type="gramEnd"/>
+      <w:r>
+        <w:rPr>
+          <w:i/>
+        </w:rPr>
+        <w:t xml:space="preserve"> (ci-dessous) se trouve au même niveau.</w:t>
+      </w:r>
+    </w:p>
+    <w:p>
+      <w:pPr>
+        <w:pStyle w:val="Sansinterligne"/>
+      </w:pPr>
+    </w:p>
+    <w:p>
+      <w:pPr>
+        <w:pStyle w:val="Sansinterligne"/>
+      </w:pPr>
+      <w:r>
+        <w:t xml:space="preserve">A la racine du projet se trouve aussi un fichier de configuration </w:t>
+      </w:r>
+      <w:proofErr w:type="spellStart"/>
+      <w:proofErr w:type="gramStart"/>
+      <w:r>
+        <w:t>yaml.conf</w:t>
+      </w:r>
+      <w:proofErr w:type="spellEnd"/>
+      <w:proofErr w:type="gramEnd"/>
+      <w:r>
+        <w:t xml:space="preserve"> permettant de paramétrer certains comportements de l’application :</w:t>
       </w:r>
     </w:p>
     <w:p>
@@ -1551,18 +1636,49 @@
           <w:numId w:val="7"/>
         </w:numPr>
       </w:pPr>
-      <w:r>
-        <w:t>allow-color (valeur par défaut : false – configurable dans Common/settings.c)</w:t>
+      <w:proofErr w:type="spellStart"/>
+      <w:proofErr w:type="gramStart"/>
+      <w:r>
+        <w:t>allow</w:t>
+      </w:r>
+      <w:proofErr w:type="gramEnd"/>
+      <w:r>
+        <w:t>-color</w:t>
+      </w:r>
+      <w:proofErr w:type="spellEnd"/>
+      <w:r>
+        <w:t xml:space="preserve"> (valeur par défaut : false – configurable dans Common/</w:t>
+      </w:r>
+      <w:proofErr w:type="spellStart"/>
+      <w:r>
+        <w:t>settings.c</w:t>
+      </w:r>
+      <w:proofErr w:type="spellEnd"/>
+      <w:r>
+        <w:t>)</w:t>
       </w:r>
       <w:r>
         <w:t> : couleur syntaxique dans</w:t>
       </w:r>
       <w:r>
-        <w:t xml:space="preserve"> les shells supportant les séque</w:t>
-      </w:r>
-      <w:r>
-        <w:t>nces \033[XXm</w:t>
-      </w:r>
+        <w:t xml:space="preserve"> les </w:t>
+      </w:r>
+      <w:proofErr w:type="spellStart"/>
+      <w:r>
+        <w:t>shells</w:t>
+      </w:r>
+      <w:proofErr w:type="spellEnd"/>
+      <w:r>
+        <w:t xml:space="preserve"> supportant les séque</w:t>
+      </w:r>
+      <w:r>
+        <w:t>nces \033[</w:t>
+      </w:r>
+      <w:proofErr w:type="spellStart"/>
+      <w:r>
+        <w:t>XXm</w:t>
+      </w:r>
+      <w:proofErr w:type="spellEnd"/>
     </w:p>
     <w:p>
       <w:pPr>
@@ -1572,8 +1688,31 @@
           <w:numId w:val="7"/>
         </w:numPr>
       </w:pPr>
-      <w:r>
-        <w:t>tree (valeur par défaut : false – configurable dans Common/settings.c) : affiche l’arbre à N branches généré lors du parsing SQL</w:t>
+      <w:proofErr w:type="spellStart"/>
+      <w:proofErr w:type="gramStart"/>
+      <w:r>
+        <w:t>tree</w:t>
+      </w:r>
+      <w:proofErr w:type="spellEnd"/>
+      <w:proofErr w:type="gramEnd"/>
+      <w:r>
+        <w:t xml:space="preserve"> (valeur par défaut : false – configurable dans Common/</w:t>
+      </w:r>
+      <w:proofErr w:type="spellStart"/>
+      <w:r>
+        <w:t>settings.c</w:t>
+      </w:r>
+      <w:proofErr w:type="spellEnd"/>
+      <w:r>
+        <w:t xml:space="preserve">) : affiche l’arbre à N branches généré lors du </w:t>
+      </w:r>
+      <w:proofErr w:type="spellStart"/>
+      <w:r>
+        <w:t>parsing</w:t>
+      </w:r>
+      <w:proofErr w:type="spellEnd"/>
+      <w:r>
+        <w:t xml:space="preserve"> SQL</w:t>
       </w:r>
     </w:p>
     <w:p>
@@ -1584,11 +1723,34 @@
           <w:numId w:val="7"/>
         </w:numPr>
       </w:pPr>
-      <w:r>
-        <w:t xml:space="preserve">debug (valeur par défaut : false – configurable dans Common/settings.c) : </w:t>
-      </w:r>
-      <w:r>
-        <w:t>active le mode debug, ce mode affiche plus d’</w:t>
+      <w:proofErr w:type="spellStart"/>
+      <w:proofErr w:type="gramStart"/>
+      <w:r>
+        <w:t>debug</w:t>
+      </w:r>
+      <w:proofErr w:type="spellEnd"/>
+      <w:proofErr w:type="gramEnd"/>
+      <w:r>
+        <w:t xml:space="preserve"> (valeur par défaut : false – configurable dans Common/</w:t>
+      </w:r>
+      <w:proofErr w:type="spellStart"/>
+      <w:r>
+        <w:t>settings.c</w:t>
+      </w:r>
+      <w:proofErr w:type="spellEnd"/>
+      <w:r>
+        <w:t xml:space="preserve">) : </w:t>
+      </w:r>
+      <w:r>
+        <w:t xml:space="preserve">active le mode </w:t>
+      </w:r>
+      <w:proofErr w:type="spellStart"/>
+      <w:r>
+        <w:t>debug</w:t>
+      </w:r>
+      <w:proofErr w:type="spellEnd"/>
+      <w:r>
+        <w:t>, ce mode affiche plus d’</w:t>
       </w:r>
       <w:r>
         <w:t>informations en cas d’erreurs</w:t>
@@ -1600,8 +1762,58 @@
         <w:rPr>
           <w:color w:val="C00000"/>
         </w:rPr>
-        <w:t>Exception: this is an example of error</w:t>
-      </w:r>
+        <w:t xml:space="preserve">Exception: </w:t>
+      </w:r>
+      <w:proofErr w:type="spellStart"/>
+      <w:r>
+        <w:rPr>
+          <w:color w:val="C00000"/>
+        </w:rPr>
+        <w:t>this</w:t>
+      </w:r>
+      <w:proofErr w:type="spellEnd"/>
+      <w:r>
+        <w:rPr>
+          <w:color w:val="C00000"/>
+        </w:rPr>
+        <w:t xml:space="preserve"> </w:t>
+      </w:r>
+      <w:proofErr w:type="spellStart"/>
+      <w:r>
+        <w:rPr>
+          <w:color w:val="C00000"/>
+        </w:rPr>
+        <w:t>is</w:t>
+      </w:r>
+      <w:proofErr w:type="spellEnd"/>
+      <w:r>
+        <w:rPr>
+          <w:color w:val="C00000"/>
+        </w:rPr>
+        <w:t xml:space="preserve"> an </w:t>
+      </w:r>
+      <w:proofErr w:type="spellStart"/>
+      <w:r>
+        <w:rPr>
+          <w:color w:val="C00000"/>
+        </w:rPr>
+        <w:t>example</w:t>
+      </w:r>
+      <w:proofErr w:type="spellEnd"/>
+      <w:r>
+        <w:rPr>
+          <w:color w:val="C00000"/>
+        </w:rPr>
+        <w:t xml:space="preserve"> of </w:t>
+      </w:r>
+      <w:proofErr w:type="spellStart"/>
+      <w:r>
+        <w:rPr>
+          <w:color w:val="C00000"/>
+        </w:rPr>
+        <w:t>error</w:t>
+      </w:r>
+      <w:proofErr w:type="spellEnd"/>
       <w:r>
         <w:br/>
         <w:t xml:space="preserve">      </w:t>
@@ -1610,7 +1822,21 @@
         <w:rPr>
           <w:color w:val="C00000"/>
         </w:rPr>
-        <w:t>at __FILE__/function:__LINE__</w:t>
+        <w:t>at __FILE__/</w:t>
+      </w:r>
+      <w:proofErr w:type="spellStart"/>
+      <w:r>
+        <w:rPr>
+          <w:color w:val="C00000"/>
+        </w:rPr>
+        <w:t>function</w:t>
+      </w:r>
+      <w:proofErr w:type="spellEnd"/>
+      <w:r>
+        <w:rPr>
+          <w:color w:val="C00000"/>
+        </w:rPr>
+        <w:t>:__LINE__</w:t>
       </w:r>
     </w:p>
     <w:p>
@@ -1640,7 +1866,7 @@
           <w:b/>
         </w:rPr>
       </w:pPr>
-      <w:bookmarkStart w:id="4" w:name="_Toc500583702"/>
+      <w:bookmarkStart w:id="3" w:name="_Toc500583702"/>
       <w:r>
         <w:rPr>
           <w:b/>
@@ -1655,7 +1881,7 @@
         </w:rPr>
         <w:t>hoix d’implémentation</w:t>
       </w:r>
-      <w:bookmarkEnd w:id="4"/>
+      <w:bookmarkEnd w:id="3"/>
     </w:p>
     <w:p>
       <w:pPr>
@@ -1679,7 +1905,15 @@
         </w:numPr>
       </w:pPr>
       <w:r>
-        <w:t>La couche « Database » avec l’accès aux données persistantes (partie 1)</w:t>
+        <w:t>La couche « </w:t>
+      </w:r>
+      <w:proofErr w:type="spellStart"/>
+      <w:r>
+        <w:t>Database</w:t>
+      </w:r>
+      <w:proofErr w:type="spellEnd"/>
+      <w:r>
+        <w:t> » avec l’accès aux données persistantes (partie 1)</w:t>
       </w:r>
     </w:p>
     <w:p>
@@ -1716,20 +1950,50 @@
         <w:pStyle w:val="Sansinterligne"/>
       </w:pPr>
       <w:r>
-        <w:t>Son gros avantage était dans la division des couches, elle nous permettait ainsi le développement de « modules » facile à intégrer et n’entrainant que très peu de conflits lors de merge sur git.</w:t>
-      </w:r>
-    </w:p>
-    <w:p>
-      <w:pPr>
-        <w:pStyle w:val="Sansinterligne"/>
-      </w:pPr>
-    </w:p>
-    <w:p>
-      <w:pPr>
-        <w:pStyle w:val="Sansinterligne"/>
-      </w:pPr>
-      <w:r>
-        <w:t>Un set de tests unitaires sur la partie Database a aussi été développé (Audit/Database.TU.c). Cette partie étant critique et soumise à des changements réguliers (améliorations, bugs…), il était vital de rendre la détection de problèmes le plus rapide possible.</w:t>
+        <w:t>Son gros avantage éta</w:t>
+      </w:r>
+      <w:r>
+        <w:t xml:space="preserve">nt </w:t>
+      </w:r>
+      <w:r>
+        <w:t>dans la division des couches, elle nous permet ainsi le développement de « modules » facile à intégrer et n’entrain</w:t>
+      </w:r>
+      <w:r>
+        <w:t>e</w:t>
+      </w:r>
+      <w:bookmarkStart w:id="4" w:name="_GoBack"/>
+      <w:bookmarkEnd w:id="4"/>
+      <w:r>
+        <w:t xml:space="preserve"> que très peu de conflits lors de merge sur git.</w:t>
+      </w:r>
+    </w:p>
+    <w:p>
+      <w:pPr>
+        <w:pStyle w:val="Sansinterligne"/>
+      </w:pPr>
+    </w:p>
+    <w:p>
+      <w:pPr>
+        <w:pStyle w:val="Sansinterligne"/>
+      </w:pPr>
+      <w:r>
+        <w:t xml:space="preserve">Un set de tests unitaires sur la partie </w:t>
+      </w:r>
+      <w:proofErr w:type="spellStart"/>
+      <w:r>
+        <w:t>Database</w:t>
+      </w:r>
+      <w:proofErr w:type="spellEnd"/>
+      <w:r>
+        <w:t xml:space="preserve"> a aussi été développé (Audit/</w:t>
+      </w:r>
+      <w:proofErr w:type="spellStart"/>
+      <w:r>
+        <w:t>Database.TU.c</w:t>
+      </w:r>
+      <w:proofErr w:type="spellEnd"/>
+      <w:r>
+        <w:t>). Cette partie étant critique et soumise à des changements réguliers (améliorations, bugs…), il était vital de rendre la détection de problèmes le plus rapide possible.</w:t>
       </w:r>
       <w:r>
         <w:t xml:space="preserve"> </w:t>
@@ -1837,8 +2101,21 @@
         <w:t xml:space="preserve">ainsi que </w:t>
       </w:r>
       <w:r>
-        <w:t>d’aider à développer plus rapidement dans certains IDE grâce à une auto-complétions avancée (CodeBlocks, Clion</w:t>
-      </w:r>
+        <w:t>d’aider à développer plus rapidement dans certains IDE grâce à une auto-complétions avancée (</w:t>
+      </w:r>
+      <w:proofErr w:type="spellStart"/>
+      <w:r>
+        <w:t>CodeBlocks</w:t>
+      </w:r>
+      <w:proofErr w:type="spellEnd"/>
+      <w:r>
+        <w:t xml:space="preserve">, </w:t>
+      </w:r>
+      <w:proofErr w:type="spellStart"/>
+      <w:r>
+        <w:t>Clion</w:t>
+      </w:r>
+      <w:proofErr w:type="spellEnd"/>
       <w:r>
         <w:t>…</w:t>
       </w:r>
@@ -1868,8 +2145,13 @@
         </w:numPr>
       </w:pPr>
       <w:r>
-        <w:t>Common/throw.c</w:t>
-      </w:r>
+        <w:t>Common/</w:t>
+      </w:r>
+      <w:proofErr w:type="spellStart"/>
+      <w:r>
+        <w:t>throw.c</w:t>
+      </w:r>
+      <w:proofErr w:type="spellEnd"/>
     </w:p>
     <w:p>
       <w:pPr>
@@ -1879,8 +2161,23 @@
           <w:numId w:val="9"/>
         </w:numPr>
       </w:pPr>
-      <w:r>
-        <w:t xml:space="preserve">struct Throw : gestion </w:t>
+      <w:proofErr w:type="spellStart"/>
+      <w:proofErr w:type="gramStart"/>
+      <w:r>
+        <w:t>struct</w:t>
+      </w:r>
+      <w:proofErr w:type="spellEnd"/>
+      <w:proofErr w:type="gramEnd"/>
+      <w:r>
+        <w:t xml:space="preserve"> </w:t>
+      </w:r>
+      <w:proofErr w:type="spellStart"/>
+      <w:r>
+        <w:t>Throw</w:t>
+      </w:r>
+      <w:proofErr w:type="spellEnd"/>
+      <w:r>
+        <w:t xml:space="preserve"> : gestion </w:t>
       </w:r>
       <w:r>
         <w:t xml:space="preserve">des </w:t>
@@ -1897,9 +2194,19 @@
           <w:numId w:val="9"/>
         </w:numPr>
       </w:pPr>
-      <w:r>
-        <w:t>Database/Yaml.c</w:t>
-      </w:r>
+      <w:proofErr w:type="spellStart"/>
+      <w:r>
+        <w:t>Database</w:t>
+      </w:r>
+      <w:proofErr w:type="spellEnd"/>
+      <w:r>
+        <w:t>/</w:t>
+      </w:r>
+      <w:proofErr w:type="spellStart"/>
+      <w:r>
+        <w:t>Yaml.c</w:t>
+      </w:r>
+      <w:proofErr w:type="spellEnd"/>
     </w:p>
     <w:p>
       <w:pPr>
@@ -1909,8 +2216,15 @@
           <w:numId w:val="9"/>
         </w:numPr>
       </w:pPr>
-      <w:r>
-        <w:t>struct Stack : « pile » avec les valeurs de retour du select</w:t>
+      <w:proofErr w:type="spellStart"/>
+      <w:proofErr w:type="gramStart"/>
+      <w:r>
+        <w:t>struct</w:t>
+      </w:r>
+      <w:proofErr w:type="spellEnd"/>
+      <w:proofErr w:type="gramEnd"/>
+      <w:r>
+        <w:t xml:space="preserve"> Stack : « pile » avec les valeurs de retour du select</w:t>
       </w:r>
     </w:p>
     <w:p>
@@ -1921,11 +2235,39 @@
           <w:numId w:val="9"/>
         </w:numPr>
       </w:pPr>
-      <w:r>
-        <w:t>struct SelectStatement</w:t>
-      </w:r>
-      <w:r>
-        <w:t xml:space="preserve"> / struct whereStatement :</w:t>
+      <w:proofErr w:type="spellStart"/>
+      <w:proofErr w:type="gramStart"/>
+      <w:r>
+        <w:t>struct</w:t>
+      </w:r>
+      <w:proofErr w:type="spellEnd"/>
+      <w:proofErr w:type="gramEnd"/>
+      <w:r>
+        <w:t xml:space="preserve"> </w:t>
+      </w:r>
+      <w:proofErr w:type="spellStart"/>
+      <w:r>
+        <w:t>SelectStatement</w:t>
+      </w:r>
+      <w:proofErr w:type="spellEnd"/>
+      <w:r>
+        <w:t xml:space="preserve"> / </w:t>
+      </w:r>
+      <w:proofErr w:type="spellStart"/>
+      <w:r>
+        <w:t>struct</w:t>
+      </w:r>
+      <w:proofErr w:type="spellEnd"/>
+      <w:r>
+        <w:t xml:space="preserve"> </w:t>
+      </w:r>
+      <w:proofErr w:type="spellStart"/>
+      <w:r>
+        <w:t>whereStatement</w:t>
+      </w:r>
+      <w:proofErr w:type="spellEnd"/>
+      <w:r>
+        <w:t> :</w:t>
       </w:r>
       <w:r>
         <w:t xml:space="preserve"> regroupement des </w:t>
@@ -1937,8 +2279,13 @@
         <w:t xml:space="preserve">la </w:t>
       </w:r>
       <w:r>
-        <w:t>recherche lors du select, update et delete</w:t>
-      </w:r>
+        <w:t xml:space="preserve">recherche lors du select, update et </w:t>
+      </w:r>
+      <w:proofErr w:type="spellStart"/>
+      <w:r>
+        <w:t>delete</w:t>
+      </w:r>
+      <w:proofErr w:type="spellEnd"/>
     </w:p>
     <w:p>
       <w:pPr>
@@ -1949,8 +2296,13 @@
         </w:numPr>
       </w:pPr>
       <w:r>
-        <w:t>Business/Parser.c</w:t>
-      </w:r>
+        <w:t>Business/</w:t>
+      </w:r>
+      <w:proofErr w:type="spellStart"/>
+      <w:r>
+        <w:t>Parser.c</w:t>
+      </w:r>
+      <w:proofErr w:type="spellEnd"/>
     </w:p>
     <w:p>
       <w:pPr>
@@ -1960,8 +2312,15 @@
           <w:numId w:val="9"/>
         </w:numPr>
       </w:pPr>
-      <w:r>
-        <w:t>struct Node : branche de l’arbre</w:t>
+      <w:proofErr w:type="spellStart"/>
+      <w:proofErr w:type="gramStart"/>
+      <w:r>
+        <w:t>struct</w:t>
+      </w:r>
+      <w:proofErr w:type="spellEnd"/>
+      <w:proofErr w:type="gramEnd"/>
+      <w:r>
+        <w:t xml:space="preserve"> Node : branche de l’arbre</w:t>
       </w:r>
     </w:p>
     <w:p>
@@ -1986,8 +2345,13 @@
         </w:numPr>
       </w:pPr>
       <w:r>
-        <w:t>Common/Interface.c</w:t>
-      </w:r>
+        <w:t>Common/</w:t>
+      </w:r>
+      <w:proofErr w:type="spellStart"/>
+      <w:r>
+        <w:t>Interface.c</w:t>
+      </w:r>
+      <w:proofErr w:type="spellEnd"/>
     </w:p>
     <w:p>
       <w:pPr>
@@ -1997,9 +2361,21 @@
           <w:numId w:val="9"/>
         </w:numPr>
       </w:pPr>
-      <w:r>
-        <w:t>struct Interface : s’occupe de la gestion des interfaces de saisie dans le shell</w:t>
-      </w:r>
+      <w:proofErr w:type="spellStart"/>
+      <w:proofErr w:type="gramStart"/>
+      <w:r>
+        <w:t>struct</w:t>
+      </w:r>
+      <w:proofErr w:type="spellEnd"/>
+      <w:proofErr w:type="gramEnd"/>
+      <w:r>
+        <w:t xml:space="preserve"> Interface : s’occupe de la gestion des interfaces de saisie dans le </w:t>
+      </w:r>
+      <w:proofErr w:type="spellStart"/>
+      <w:r>
+        <w:t>shell</w:t>
+      </w:r>
+      <w:proofErr w:type="spellEnd"/>
     </w:p>
     <w:p>
       <w:pPr>
@@ -2009,9 +2385,19 @@
           <w:numId w:val="9"/>
         </w:numPr>
       </w:pPr>
-      <w:r>
-        <w:t>Database/Yaml.c</w:t>
-      </w:r>
+      <w:proofErr w:type="spellStart"/>
+      <w:r>
+        <w:t>Database</w:t>
+      </w:r>
+      <w:proofErr w:type="spellEnd"/>
+      <w:r>
+        <w:t>/</w:t>
+      </w:r>
+      <w:proofErr w:type="spellStart"/>
+      <w:r>
+        <w:t>Yaml.c</w:t>
+      </w:r>
+      <w:proofErr w:type="spellEnd"/>
     </w:p>
     <w:p>
       <w:pPr>
@@ -2021,8 +2407,23 @@
           <w:numId w:val="9"/>
         </w:numPr>
       </w:pPr>
-      <w:r>
-        <w:t>struct Yaml : gestion de la base de données</w:t>
+      <w:proofErr w:type="spellStart"/>
+      <w:proofErr w:type="gramStart"/>
+      <w:r>
+        <w:t>struct</w:t>
+      </w:r>
+      <w:proofErr w:type="spellEnd"/>
+      <w:proofErr w:type="gramEnd"/>
+      <w:r>
+        <w:t xml:space="preserve"> </w:t>
+      </w:r>
+      <w:proofErr w:type="spellStart"/>
+      <w:r>
+        <w:t>Yaml</w:t>
+      </w:r>
+      <w:proofErr w:type="spellEnd"/>
+      <w:r>
+        <w:t> : gestion de la base de données</w:t>
       </w:r>
     </w:p>
     <w:p>
@@ -2033,9 +2434,19 @@
           <w:numId w:val="9"/>
         </w:numPr>
       </w:pPr>
-      <w:r>
-        <w:t>Database/Entity.c</w:t>
-      </w:r>
+      <w:proofErr w:type="spellStart"/>
+      <w:r>
+        <w:t>Database</w:t>
+      </w:r>
+      <w:proofErr w:type="spellEnd"/>
+      <w:r>
+        <w:t>/</w:t>
+      </w:r>
+      <w:proofErr w:type="spellStart"/>
+      <w:r>
+        <w:t>Entity.c</w:t>
+      </w:r>
+      <w:proofErr w:type="spellEnd"/>
     </w:p>
     <w:p>
       <w:pPr>
@@ -2045,8 +2456,23 @@
           <w:numId w:val="9"/>
         </w:numPr>
       </w:pPr>
-      <w:r>
-        <w:t xml:space="preserve">struct Entity : </w:t>
+      <w:proofErr w:type="spellStart"/>
+      <w:proofErr w:type="gramStart"/>
+      <w:r>
+        <w:t>struct</w:t>
+      </w:r>
+      <w:proofErr w:type="spellEnd"/>
+      <w:proofErr w:type="gramEnd"/>
+      <w:r>
+        <w:t xml:space="preserve"> </w:t>
+      </w:r>
+      <w:proofErr w:type="spellStart"/>
+      <w:r>
+        <w:t>Entity</w:t>
+      </w:r>
+      <w:proofErr w:type="spellEnd"/>
+      <w:r>
+        <w:t xml:space="preserve"> : </w:t>
       </w:r>
       <w:r>
         <w:t>traitement sur les données brutes de la base de données</w:t>
@@ -2060,9 +2486,19 @@
           <w:numId w:val="9"/>
         </w:numPr>
       </w:pPr>
-      <w:r>
-        <w:t>Database/Engine.c</w:t>
-      </w:r>
+      <w:proofErr w:type="spellStart"/>
+      <w:r>
+        <w:t>Database</w:t>
+      </w:r>
+      <w:proofErr w:type="spellEnd"/>
+      <w:r>
+        <w:t>/</w:t>
+      </w:r>
+      <w:proofErr w:type="spellStart"/>
+      <w:r>
+        <w:t>Engine.c</w:t>
+      </w:r>
+      <w:proofErr w:type="spellEnd"/>
     </w:p>
     <w:p>
       <w:pPr>
@@ -2072,8 +2508,15 @@
           <w:numId w:val="9"/>
         </w:numPr>
       </w:pPr>
-      <w:r>
-        <w:t>struct Engine : moteur de requêtage</w:t>
+      <w:proofErr w:type="spellStart"/>
+      <w:proofErr w:type="gramStart"/>
+      <w:r>
+        <w:t>struct</w:t>
+      </w:r>
+      <w:proofErr w:type="spellEnd"/>
+      <w:proofErr w:type="gramEnd"/>
+      <w:r>
+        <w:t xml:space="preserve"> Engine : moteur de requêtage</w:t>
       </w:r>
     </w:p>
     <w:p>
@@ -2085,8 +2528,13 @@
         </w:numPr>
       </w:pPr>
       <w:r>
-        <w:t>Business/Parser.c</w:t>
-      </w:r>
+        <w:t>Business/</w:t>
+      </w:r>
+      <w:proofErr w:type="spellStart"/>
+      <w:r>
+        <w:t>Parser.c</w:t>
+      </w:r>
+      <w:proofErr w:type="spellEnd"/>
     </w:p>
     <w:p>
       <w:pPr>
@@ -2096,8 +2544,23 @@
           <w:numId w:val="9"/>
         </w:numPr>
       </w:pPr>
-      <w:r>
-        <w:t xml:space="preserve">struct Parser : </w:t>
+      <w:proofErr w:type="spellStart"/>
+      <w:proofErr w:type="gramStart"/>
+      <w:r>
+        <w:t>struct</w:t>
+      </w:r>
+      <w:proofErr w:type="spellEnd"/>
+      <w:proofErr w:type="gramEnd"/>
+      <w:r>
+        <w:t xml:space="preserve"> </w:t>
+      </w:r>
+      <w:proofErr w:type="spellStart"/>
+      <w:r>
+        <w:t>Parser</w:t>
+      </w:r>
+      <w:proofErr w:type="spellEnd"/>
+      <w:r>
+        <w:t xml:space="preserve"> : </w:t>
       </w:r>
       <w:r>
         <w:t>analyse</w:t>
@@ -2115,8 +2578,13 @@
         </w:numPr>
       </w:pPr>
       <w:r>
-        <w:t>Business/Callback.c</w:t>
-      </w:r>
+        <w:t>Business/</w:t>
+      </w:r>
+      <w:proofErr w:type="spellStart"/>
+      <w:r>
+        <w:t>Callback.c</w:t>
+      </w:r>
+      <w:proofErr w:type="spellEnd"/>
     </w:p>
     <w:p>
       <w:pPr>
@@ -2126,8 +2594,15 @@
           <w:numId w:val="9"/>
         </w:numPr>
       </w:pPr>
-      <w:r>
-        <w:t xml:space="preserve">struct </w:t>
+      <w:proofErr w:type="spellStart"/>
+      <w:proofErr w:type="gramStart"/>
+      <w:r>
+        <w:t>struct</w:t>
+      </w:r>
+      <w:proofErr w:type="spellEnd"/>
+      <w:proofErr w:type="gramEnd"/>
+      <w:r>
+        <w:t xml:space="preserve"> </w:t>
       </w:r>
       <w:r>
         <w:t>Callback</w:t>
@@ -2200,12 +2675,56 @@
           <w:i/>
         </w:rPr>
       </w:pPr>
+      <w:proofErr w:type="gramStart"/>
       <w:r>
         <w:rPr>
           <w:i/>
         </w:rPr>
-        <w:t>select * from INFORMATION_SCHEMA.COLUMNS where TABLE_NAME = database.table</w:t>
-      </w:r>
+        <w:t>select</w:t>
+      </w:r>
+      <w:proofErr w:type="gramEnd"/>
+      <w:r>
+        <w:rPr>
+          <w:i/>
+        </w:rPr>
+        <w:t xml:space="preserve"> * </w:t>
+      </w:r>
+      <w:proofErr w:type="spellStart"/>
+      <w:r>
+        <w:rPr>
+          <w:i/>
+        </w:rPr>
+        <w:t>from</w:t>
+      </w:r>
+      <w:proofErr w:type="spellEnd"/>
+      <w:r>
+        <w:rPr>
+          <w:i/>
+        </w:rPr>
+        <w:t xml:space="preserve"> INFORMATION_SCHEMA.COLUMNS </w:t>
+      </w:r>
+      <w:proofErr w:type="spellStart"/>
+      <w:r>
+        <w:rPr>
+          <w:i/>
+        </w:rPr>
+        <w:t>where</w:t>
+      </w:r>
+      <w:proofErr w:type="spellEnd"/>
+      <w:r>
+        <w:rPr>
+          <w:i/>
+        </w:rPr>
+        <w:t xml:space="preserve"> TABLE_NAME = </w:t>
+      </w:r>
+      <w:proofErr w:type="spellStart"/>
+      <w:r>
+        <w:rPr>
+          <w:i/>
+        </w:rPr>
+        <w:t>database.table</w:t>
+      </w:r>
+      <w:proofErr w:type="spellEnd"/>
     </w:p>
     <w:p>
       <w:r>
@@ -2400,7 +2919,15 @@
               <w:jc w:val="center"/>
             </w:pPr>
             <w:r>
-              <w:t>Couche « Database »</w:t>
+              <w:t>Couche « </w:t>
+            </w:r>
+            <w:proofErr w:type="spellStart"/>
+            <w:r>
+              <w:t>Database</w:t>
+            </w:r>
+            <w:proofErr w:type="spellEnd"/>
+            <w:r>
+              <w:t> »</w:t>
             </w:r>
           </w:p>
           <w:p>
@@ -2514,8 +3041,13 @@
               <w:jc w:val="center"/>
             </w:pPr>
             <w:r>
-              <w:t>Brice Hounza</w:t>
-            </w:r>
+              <w:t xml:space="preserve">Brice </w:t>
+            </w:r>
+            <w:proofErr w:type="spellStart"/>
+            <w:r>
+              <w:t>Hounza</w:t>
+            </w:r>
+            <w:proofErr w:type="spellEnd"/>
           </w:p>
         </w:tc>
         <w:tc>
@@ -2565,8 +3097,13 @@
               <w:jc w:val="center"/>
             </w:pPr>
             <w:r>
-              <w:t>Paul Vechot</w:t>
-            </w:r>
+              <w:t xml:space="preserve">Paul </w:t>
+            </w:r>
+            <w:proofErr w:type="spellStart"/>
+            <w:r>
+              <w:t>Vechot</w:t>
+            </w:r>
+            <w:proofErr w:type="spellEnd"/>
           </w:p>
         </w:tc>
         <w:tc>
@@ -2749,7 +3286,7 @@
           <w:rPr>
             <w:noProof/>
           </w:rPr>
-          <w:t>5</w:t>
+          <w:t>6</w:t>
         </w:r>
         <w:r>
           <w:fldChar w:fldCharType="end"/>
@@ -4884,7 +5421,7 @@
 </file>
 
 <file path=customXml/itemProps1.xml><?xml version="1.0" encoding="utf-8"?>
-<ds:datastoreItem xmlns:ds="http://schemas.openxmlformats.org/officeDocument/2006/customXml" ds:itemID="{C9A5BDA6-FA19-4F55-9C37-DAE44B1A58DD}">
+<ds:datastoreItem xmlns:ds="http://schemas.openxmlformats.org/officeDocument/2006/customXml" ds:itemID="{E1FFD4AD-DB0A-40D8-A3B9-ECEFB1DEE56E}">
   <ds:schemaRefs>
     <ds:schemaRef ds:uri="http://schemas.openxmlformats.org/officeDocument/2006/bibliography"/>
   </ds:schemaRefs>

</xml_diff>

<commit_message>
final deploy and fix bugs with the double type and the where statements
</commit_message>
<xml_diff>
--- a/docs/rapport.docx
+++ b/docs/rapport.docx
@@ -1521,50 +1521,132 @@
         <w:t xml:space="preserve"> donc localisé dans </w:t>
       </w:r>
       <w:r>
-        <w:t>$</w:t>
+        <w:t>%</w:t>
       </w:r>
       <w:r>
         <w:t>HOMEPATH</w:t>
       </w:r>
-      <w:proofErr w:type="gramStart"/>
-      <w:r>
-        <w:t>/.</w:t>
+      <w:r>
+        <w:t>%\</w:t>
+      </w:r>
+      <w:r>
+        <w:t>.</w:t>
       </w:r>
       <w:proofErr w:type="spellStart"/>
       <w:r>
         <w:t>yaml</w:t>
       </w:r>
       <w:proofErr w:type="spellEnd"/>
-      <w:proofErr w:type="gramEnd"/>
+      <w:r>
+        <w:t>\</w:t>
+      </w:r>
+    </w:p>
+    <w:p>
+      <w:pPr>
+        <w:pStyle w:val="Sansinterligne"/>
+      </w:pPr>
+    </w:p>
+    <w:p>
+      <w:pPr>
+        <w:pStyle w:val="Sansinterligne"/>
+        <w:shd w:val="clear" w:color="auto" w:fill="F2F2F2" w:themeFill="background1" w:themeFillShade="F2"/>
+      </w:pPr>
+    </w:p>
+    <w:p>
+      <w:pPr>
+        <w:pStyle w:val="Sansinterligne"/>
+        <w:shd w:val="clear" w:color="auto" w:fill="F2F2F2" w:themeFill="background1" w:themeFillShade="F2"/>
+        <w:jc w:val="center"/>
+        <w:rPr>
+          <w:b/>
+          <w:color w:val="595959" w:themeColor="text1" w:themeTint="A6"/>
+          <w:shd w:val="clear" w:color="auto" w:fill="F2F2F2" w:themeFill="background1" w:themeFillShade="F2"/>
+        </w:rPr>
+      </w:pPr>
+      <w:r>
+        <w:rPr>
+          <w:b/>
+          <w:color w:val="595959" w:themeColor="text1" w:themeTint="A6"/>
+          <w:shd w:val="clear" w:color="auto" w:fill="F2F2F2" w:themeFill="background1" w:themeFillShade="F2"/>
+        </w:rPr>
+        <w:t xml:space="preserve">Un </w:t>
+      </w:r>
+      <w:proofErr w:type="spellStart"/>
+      <w:r>
+        <w:rPr>
+          <w:b/>
+          <w:color w:val="595959" w:themeColor="text1" w:themeTint="A6"/>
+          <w:shd w:val="clear" w:color="auto" w:fill="F2F2F2" w:themeFill="background1" w:themeFillShade="F2"/>
+        </w:rPr>
+        <w:t>wizzard</w:t>
+      </w:r>
+      <w:proofErr w:type="spellEnd"/>
+      <w:r>
+        <w:rPr>
+          <w:b/>
+          <w:color w:val="595959" w:themeColor="text1" w:themeTint="A6"/>
+          <w:shd w:val="clear" w:color="auto" w:fill="F2F2F2" w:themeFill="background1" w:themeFillShade="F2"/>
+        </w:rPr>
+        <w:t xml:space="preserve"> pour une version supérieure ou égale à Windows 7 est présent dans le pack setup/install.cmd.</w:t>
+      </w:r>
+    </w:p>
+    <w:p>
+      <w:pPr>
+        <w:pStyle w:val="Sansinterligne"/>
+        <w:shd w:val="clear" w:color="auto" w:fill="F2F2F2" w:themeFill="background1" w:themeFillShade="F2"/>
+      </w:pPr>
+    </w:p>
+    <w:p>
+      <w:pPr>
+        <w:pStyle w:val="Sansinterligne"/>
+      </w:pPr>
+    </w:p>
+    <w:p>
+      <w:pPr>
+        <w:pStyle w:val="Sansinterligne"/>
+      </w:pPr>
+      <w:r>
+        <w:t xml:space="preserve">L’exécutable final </w:t>
+      </w:r>
+      <w:r>
+        <w:t>sera placé</w:t>
+      </w:r>
+      <w:r>
+        <w:t xml:space="preserve"> dans </w:t>
+      </w:r>
+      <w:r>
+        <w:t>%</w:t>
+      </w:r>
+      <w:proofErr w:type="spellStart"/>
+      <w:r>
+        <w:t>SystemDrive</w:t>
+      </w:r>
+      <w:proofErr w:type="spellEnd"/>
+      <w:r>
+        <w:t>%</w:t>
+      </w:r>
+      <w:r>
+        <w:t>\sgbd.</w:t>
+      </w:r>
+      <w:r>
+        <w:t>exe</w:t>
+      </w:r>
+      <w:r>
+        <w:t xml:space="preserve">, mais il est possible </w:t>
+      </w:r>
+      <w:r>
+        <w:t xml:space="preserve">d’exécuter chaque couche indépendamment (avec ses dépendances) </w:t>
+      </w:r>
+      <w:proofErr w:type="spellStart"/>
+      <w:r>
+        <w:t>yamlBD</w:t>
+      </w:r>
+      <w:proofErr w:type="spellEnd"/>
       <w:r>
         <w:t>/</w:t>
       </w:r>
-    </w:p>
-    <w:p>
-      <w:pPr>
-        <w:pStyle w:val="Sansinterligne"/>
-      </w:pPr>
-    </w:p>
-    <w:p>
-      <w:pPr>
-        <w:pStyle w:val="Sansinterligne"/>
-      </w:pPr>
-      <w:r>
-        <w:t>L’exécutable final se trouve dans bin/</w:t>
-      </w:r>
-      <w:proofErr w:type="spellStart"/>
-      <w:r>
-        <w:t>debug</w:t>
-      </w:r>
-      <w:proofErr w:type="spellEnd"/>
-      <w:r>
-        <w:t>/yamlDB.exe</w:t>
-      </w:r>
-      <w:r>
-        <w:t xml:space="preserve">, mais il est possible </w:t>
-      </w:r>
-      <w:r>
-        <w:t>d’exécuter chaque couche indépendamment (avec ses dépendances) {couche}/manager/bin/</w:t>
+      <w:r>
+        <w:t>{couche}/manager/bin/</w:t>
       </w:r>
       <w:proofErr w:type="spellStart"/>
       <w:r>
@@ -1961,8 +2043,6 @@
       <w:r>
         <w:t>e</w:t>
       </w:r>
-      <w:bookmarkStart w:id="4" w:name="_GoBack"/>
-      <w:bookmarkEnd w:id="4"/>
       <w:r>
         <w:t xml:space="preserve"> que très peu de conflits lors de merge sur git.</w:t>
       </w:r>
@@ -2027,7 +2107,7 @@
           <w:sz w:val="24"/>
         </w:rPr>
       </w:pPr>
-      <w:bookmarkStart w:id="5" w:name="_Toc500583703"/>
+      <w:bookmarkStart w:id="4" w:name="_Toc500583703"/>
       <w:r>
         <w:rPr>
           <w:b/>
@@ -2035,7 +2115,7 @@
         </w:rPr>
         <w:t>Structures de données</w:t>
       </w:r>
-      <w:bookmarkEnd w:id="5"/>
+      <w:bookmarkEnd w:id="4"/>
     </w:p>
     <w:p>
       <w:pPr>
@@ -2072,7 +2152,11 @@
         </w:numPr>
       </w:pPr>
       <w:r>
-        <w:t xml:space="preserve">Les « classes ». Bien qu’il n’ait pas de notion de classe en C, nous avons simulé quelques propriétés de ce dernier, notamment le système de méthodes privées et publiques. Une méthode privée sera simplement une fonction sans son entête dans un .h (donc disponible uniquement dans le fichier .c dans lequel elle est créée), alors qu’une méthode publique sera un enchainement de pointeurs de fonctions dans une </w:t>
+        <w:t xml:space="preserve">Les « classes ». Bien qu’il n’ait pas de notion de classe en C, nous avons simulé quelques propriétés de ce dernier, notamment le système de méthodes privées et publiques. Une méthode privée sera simplement </w:t>
+      </w:r>
+      <w:r>
+        <w:lastRenderedPageBreak/>
+        <w:t xml:space="preserve">une fonction sans son entête dans un .h (donc disponible uniquement dans le fichier .c dans lequel elle est créée), alors qu’une méthode publique sera un enchainement de pointeurs de fonctions dans une </w:t>
       </w:r>
       <w:r>
         <w:t>structure mère.</w:t>
@@ -2088,7 +2172,6 @@
         <w:pStyle w:val="Sansinterligne"/>
       </w:pPr>
       <w:r>
-        <w:lastRenderedPageBreak/>
         <w:t>Les « classes » ont comme avantages de pouvoir regrouper plusieurs méthodes</w:t>
       </w:r>
       <w:r>
@@ -2101,7 +2184,18 @@
         <w:t xml:space="preserve">ainsi que </w:t>
       </w:r>
       <w:r>
-        <w:t>d’aider à développer plus rapidement dans certains IDE grâce à une auto-complétions avancée (</w:t>
+        <w:t xml:space="preserve">d’aider à développer plus rapidement dans certains IDE grâce à </w:t>
+      </w:r>
+      <w:r>
+        <w:t>l’</w:t>
+      </w:r>
+      <w:proofErr w:type="spellStart"/>
+      <w:r>
+        <w:t>auto-complétion</w:t>
+      </w:r>
+      <w:proofErr w:type="spellEnd"/>
+      <w:r>
+        <w:t xml:space="preserve"> avancée (</w:t>
       </w:r>
       <w:proofErr w:type="spellStart"/>
       <w:r>
@@ -2639,7 +2733,7 @@
           <w:sz w:val="24"/>
         </w:rPr>
       </w:pPr>
-      <w:bookmarkStart w:id="6" w:name="_Toc500583704"/>
+      <w:bookmarkStart w:id="5" w:name="_Toc500583704"/>
       <w:r>
         <w:rPr>
           <w:b/>
@@ -2647,7 +2741,7 @@
         </w:rPr>
         <w:t>Remarques</w:t>
       </w:r>
-      <w:bookmarkEnd w:id="6"/>
+      <w:bookmarkEnd w:id="5"/>
     </w:p>
     <w:p>
       <w:pPr>
@@ -2744,7 +2838,7 @@
           <w:sz w:val="28"/>
         </w:rPr>
       </w:pPr>
-      <w:bookmarkStart w:id="7" w:name="_Toc500583705"/>
+      <w:bookmarkStart w:id="6" w:name="_Toc500583705"/>
       <w:r>
         <w:rPr>
           <w:b/>
@@ -2753,7 +2847,7 @@
         <w:lastRenderedPageBreak/>
         <w:t>Bilan</w:t>
       </w:r>
-      <w:bookmarkEnd w:id="7"/>
+      <w:bookmarkEnd w:id="6"/>
     </w:p>
     <w:p>
       <w:pPr>
@@ -2853,6 +2947,13 @@
       <w:r>
         <w:t>.</w:t>
       </w:r>
+      <w:bookmarkStart w:id="7" w:name="_GoBack"/>
+      <w:bookmarkEnd w:id="7"/>
+    </w:p>
+    <w:p>
+      <w:pPr>
+        <w:pStyle w:val="Sansinterligne"/>
+      </w:pPr>
     </w:p>
     <w:p>
       <w:pPr>
@@ -5421,7 +5522,7 @@
 </file>
 
 <file path=customXml/itemProps1.xml><?xml version="1.0" encoding="utf-8"?>
-<ds:datastoreItem xmlns:ds="http://schemas.openxmlformats.org/officeDocument/2006/customXml" ds:itemID="{E1FFD4AD-DB0A-40D8-A3B9-ECEFB1DEE56E}">
+<ds:datastoreItem xmlns:ds="http://schemas.openxmlformats.org/officeDocument/2006/customXml" ds:itemID="{A3046130-848C-4C39-8CD2-50209A02B1AD}">
   <ds:schemaRefs>
     <ds:schemaRef ds:uri="http://schemas.openxmlformats.org/officeDocument/2006/bibliography"/>
   </ds:schemaRefs>

</xml_diff>